<commit_message>
staj_donem form edited. but some issues existing
</commit_message>
<xml_diff>
--- a/public/documents/ek2_filled.docx
+++ b/public/documents/ek2_filled.docx
@@ -36,23 +36,7 @@
           <w:rFonts w:ascii="Times New Roman" w:hAnsi="Times New Roman" w:cs="Times New Roman"/>
           <w:b/>
         </w:rPr>
-        <w:t>Geçici Madde 12 – (Ek: 2/12/</w:t>
-      </w:r>
-      <w:proofErr w:type="gramStart"/>
-      <w:r>
-        <w:rPr>
-          <w:rFonts w:ascii="Times New Roman" w:hAnsi="Times New Roman" w:cs="Times New Roman"/>
-          <w:b/>
-        </w:rPr>
-        <w:t>2016 -</w:t>
-      </w:r>
-      <w:proofErr w:type="gramEnd"/>
-      <w:r>
-        <w:rPr>
-          <w:rFonts w:ascii="Times New Roman" w:hAnsi="Times New Roman" w:cs="Times New Roman"/>
-          <w:b/>
-        </w:rPr>
-        <w:t xml:space="preserve"> 6764/48 </w:t>
+        <w:t xml:space="preserve">Geçici Madde 12 – (Ek: 2/12/2016 - 6764/48 </w:t>
       </w:r>
       <w:proofErr w:type="spellStart"/>
       <w:r>
@@ -154,27 +138,13 @@
         <w:rPr>
           <w:rFonts w:ascii="Times New Roman" w:hAnsi="Times New Roman" w:cs="Times New Roman"/>
         </w:rPr>
-        <w:t xml:space="preserve">. Ödenebilecek en az ücretin; yirmiden az personel çalıştıran işletmeler için üçte ikisi, yirmi ve üzerinde personel çalıştıran işletmeler için üçte biri, 25/8/1999 tarihli ve 4447 sayılı İşsizlik Sigortası Kanununun </w:t>
-      </w:r>
-      <w:proofErr w:type="gramStart"/>
+        <w:t xml:space="preserve">. Ödenebilecek en az ücretin; yirmiden az personel çalıştıran işletmeler için üçte ikisi, yirmi ve üzerinde personel çalıştıran işletmeler için üçte biri, 25/8/1999 tarihli ve 4447 sayılı İşsizlik Sigortası Kanununun 53 </w:t>
+      </w:r>
       <w:r>
         <w:rPr>
           <w:rFonts w:ascii="Times New Roman" w:hAnsi="Times New Roman" w:cs="Times New Roman"/>
         </w:rPr>
-        <w:t xml:space="preserve">53 </w:t>
-      </w:r>
-      <w:r>
-        <w:rPr>
-          <w:rFonts w:ascii="Times New Roman" w:hAnsi="Times New Roman" w:cs="Times New Roman"/>
-        </w:rPr>
-        <w:t>üncü</w:t>
-      </w:r>
-      <w:proofErr w:type="gramEnd"/>
-      <w:r>
-        <w:rPr>
-          <w:rFonts w:ascii="Times New Roman" w:hAnsi="Times New Roman" w:cs="Times New Roman"/>
-        </w:rPr>
-        <w:t xml:space="preserve"> maddesinin</w:t>
+        <w:t>üncü maddesinin</w:t>
       </w:r>
       <w:r>
         <w:rPr>
@@ -301,34 +271,15 @@
                 <w:sz w:val="20"/>
                 <w:szCs w:val="20"/>
               </w:rPr>
-              <w:t xml:space="preserve">ÖĞRENCİYE AİT </w:t>
-            </w:r>
-            <w:proofErr w:type="gramStart"/>
-            <w:r>
-              <w:rPr>
-                <w:rFonts w:ascii="Times New Roman" w:hAnsi="Times New Roman" w:cs="Times New Roman"/>
-                <w:b/>
-                <w:sz w:val="20"/>
-                <w:szCs w:val="20"/>
-              </w:rPr>
-              <w:t>BİLGİLER</w:t>
-            </w:r>
-            <w:r>
-              <w:rPr>
-                <w:rFonts w:ascii="Times New Roman" w:hAnsi="Times New Roman" w:cs="Times New Roman"/>
-                <w:sz w:val="20"/>
-                <w:szCs w:val="20"/>
-              </w:rPr>
-              <w:t>(</w:t>
-            </w:r>
-            <w:proofErr w:type="gramEnd"/>
-            <w:r>
-              <w:rPr>
-                <w:rFonts w:ascii="Times New Roman" w:hAnsi="Times New Roman" w:cs="Times New Roman"/>
-                <w:sz w:val="20"/>
-                <w:szCs w:val="20"/>
-              </w:rPr>
-              <w:t>Bilgisayar Ortamında doldurulacaktır)</w:t>
+              <w:t>ÖĞRENCİYE AİT BİLGİLER</w:t>
+            </w:r>
+            <w:r>
+              <w:rPr>
+                <w:rFonts w:ascii="Times New Roman" w:hAnsi="Times New Roman" w:cs="Times New Roman"/>
+                <w:sz w:val="20"/>
+                <w:szCs w:val="20"/>
+              </w:rPr>
+              <w:t>(Bilgisayar Ortamında doldurulacaktır)</w:t>
             </w:r>
           </w:p>
         </w:tc>
@@ -409,7 +360,7 @@
                 <w:sz w:val="20"/>
                 <w:szCs w:val="20"/>
               </w:rPr>
-              <w:t>[[</w:t>
+              <w:t xml:space="preserve">ali</w:t>
             </w:r>
             <w:proofErr w:type="spellStart"/>
             <w:r>
@@ -417,7 +368,7 @@
                 <w:sz w:val="20"/>
                 <w:szCs w:val="20"/>
               </w:rPr>
-              <w:t>adSoyad</w:t>
+              <w:t/>
             </w:r>
             <w:proofErr w:type="spellEnd"/>
             <w:r>
@@ -425,7 +376,14 @@
                 <w:sz w:val="20"/>
                 <w:szCs w:val="20"/>
               </w:rPr>
-              <w:t>]] </w:t>
+              <w:t/>
+            </w:r>
+            <w:r>
+              <w:rPr>
+                <w:sz w:val="20"/>
+                <w:szCs w:val="20"/>
+              </w:rPr>
+              <w:t> </w:t>
             </w:r>
           </w:p>
         </w:tc>
@@ -509,7 +467,7 @@
                 <w:sz w:val="20"/>
                 <w:szCs w:val="20"/>
               </w:rPr>
-              <w:t>[[</w:t>
+              <w:t xml:space="preserve">33303602036</w:t>
             </w:r>
             <w:proofErr w:type="spellStart"/>
             <w:r>
@@ -517,7 +475,7 @@
                 <w:sz w:val="20"/>
                 <w:szCs w:val="20"/>
               </w:rPr>
-              <w:t>tcKimlik</w:t>
+              <w:t/>
             </w:r>
             <w:proofErr w:type="spellEnd"/>
             <w:r>
@@ -525,7 +483,7 @@
                 <w:sz w:val="20"/>
                 <w:szCs w:val="20"/>
               </w:rPr>
-              <w:t>]] </w:t>
+              <w:t/>
             </w:r>
           </w:p>
         </w:tc>
@@ -615,7 +573,7 @@
                 <w:sz w:val="20"/>
                 <w:szCs w:val="20"/>
               </w:rPr>
-              <w:t>[[</w:t>
+              <w:t xml:space="preserve">20.01.2002</w:t>
             </w:r>
             <w:proofErr w:type="spellStart"/>
             <w:r>
@@ -623,7 +581,7 @@
                 <w:sz w:val="20"/>
                 <w:szCs w:val="20"/>
               </w:rPr>
-              <w:t>dogumTarihi</w:t>
+              <w:t/>
             </w:r>
             <w:proofErr w:type="spellEnd"/>
             <w:r>
@@ -631,7 +589,14 @@
                 <w:sz w:val="20"/>
                 <w:szCs w:val="20"/>
               </w:rPr>
-              <w:t>]] </w:t>
+              <w:t/>
+            </w:r>
+            <w:r>
+              <w:rPr>
+                <w:sz w:val="20"/>
+                <w:szCs w:val="20"/>
+              </w:rPr>
+              <w:t> </w:t>
             </w:r>
           </w:p>
         </w:tc>
@@ -697,7 +662,7 @@
                 <w:sz w:val="20"/>
                 <w:szCs w:val="20"/>
               </w:rPr>
-              <w:t>[[</w:t>
+              <w:t xml:space="preserve">: 232315603459</w:t>
             </w:r>
             <w:proofErr w:type="spellStart"/>
             <w:r>
@@ -705,7 +670,7 @@
                 <w:sz w:val="20"/>
                 <w:szCs w:val="20"/>
               </w:rPr>
-              <w:t>ogrenciNo</w:t>
+              <w:t/>
             </w:r>
             <w:proofErr w:type="spellEnd"/>
             <w:r>
@@ -713,7 +678,14 @@
                 <w:sz w:val="20"/>
                 <w:szCs w:val="20"/>
               </w:rPr>
-              <w:t>]] </w:t>
+              <w:t/>
+            </w:r>
+            <w:r>
+              <w:rPr>
+                <w:sz w:val="20"/>
+                <w:szCs w:val="20"/>
+              </w:rPr>
+              <w:t> </w:t>
             </w:r>
           </w:p>
         </w:tc>
@@ -774,7 +746,6 @@
                 <w:szCs w:val="20"/>
               </w:rPr>
             </w:pPr>
-            <w:proofErr w:type="gramStart"/>
             <w:r>
               <w:rPr>
                 <w:rFonts w:ascii="Times New Roman" w:hAnsi="Times New Roman" w:cs="Times New Roman"/>
@@ -789,34 +760,23 @@
                 <w:sz w:val="20"/>
                 <w:szCs w:val="20"/>
               </w:rPr>
-              <w:t>[</w:t>
-            </w:r>
-            <w:proofErr w:type="gramEnd"/>
-            <w:r>
-              <w:rPr>
-                <w:rFonts w:ascii="Times New Roman" w:hAnsi="Times New Roman" w:cs="Times New Roman"/>
-                <w:sz w:val="20"/>
-                <w:szCs w:val="20"/>
-              </w:rPr>
-              <w:t>[</w:t>
-            </w:r>
-            <w:proofErr w:type="gramStart"/>
-            <w:r>
-              <w:rPr>
-                <w:rFonts w:ascii="Times New Roman" w:hAnsi="Times New Roman" w:cs="Times New Roman"/>
-                <w:sz w:val="20"/>
-                <w:szCs w:val="20"/>
-              </w:rPr>
-              <w:t>bolum</w:t>
-            </w:r>
-            <w:proofErr w:type="gramEnd"/>
-            <w:r>
-              <w:rPr>
-                <w:rFonts w:ascii="Times New Roman" w:hAnsi="Times New Roman" w:cs="Times New Roman"/>
-                <w:sz w:val="20"/>
-                <w:szCs w:val="20"/>
-              </w:rPr>
-              <w:t>]]</w:t>
+              <w:t xml:space="preserve"> bilg müh</w:t>
+            </w:r>
+            <w:r>
+              <w:rPr>
+                <w:rFonts w:ascii="Times New Roman" w:hAnsi="Times New Roman" w:cs="Times New Roman"/>
+                <w:sz w:val="20"/>
+                <w:szCs w:val="20"/>
+              </w:rPr>
+              <w:t/>
+            </w:r>
+            <w:r>
+              <w:rPr>
+                <w:rFonts w:ascii="Times New Roman" w:hAnsi="Times New Roman" w:cs="Times New Roman"/>
+                <w:sz w:val="20"/>
+                <w:szCs w:val="20"/>
+              </w:rPr>
+              <w:t/>
             </w:r>
           </w:p>
         </w:tc>
@@ -844,7 +804,6 @@
                 <w:szCs w:val="20"/>
               </w:rPr>
             </w:pPr>
-            <w:proofErr w:type="gramStart"/>
             <w:r>
               <w:rPr>
                 <w:rFonts w:ascii="Times New Roman" w:hAnsi="Times New Roman" w:cs="Times New Roman"/>
@@ -861,17 +820,7 @@
                 <w:sz w:val="20"/>
                 <w:szCs w:val="20"/>
               </w:rPr>
-              <w:t xml:space="preserve">  VE</w:t>
-            </w:r>
-            <w:proofErr w:type="gramEnd"/>
-            <w:r>
-              <w:rPr>
-                <w:rFonts w:ascii="Times New Roman" w:hAnsi="Times New Roman" w:cs="Times New Roman"/>
-                <w:b/>
-                <w:sz w:val="20"/>
-                <w:szCs w:val="20"/>
-              </w:rPr>
-              <w:t xml:space="preserve"> E-POSTA</w:t>
+              <w:t xml:space="preserve">  VE E-POSTA</w:t>
             </w:r>
           </w:p>
         </w:tc>
@@ -911,6 +860,42 @@
                 <w:sz w:val="20"/>
                 <w:szCs w:val="20"/>
               </w:rPr>
+              <w:t xml:space="preserve"> 5562362365</w:t>
+            </w:r>
+            <w:r>
+              <w:rPr>
+                <w:sz w:val="20"/>
+                <w:szCs w:val="20"/>
+              </w:rPr>
+              <w:t/>
+            </w:r>
+            <w:r>
+              <w:rPr>
+                <w:sz w:val="20"/>
+                <w:szCs w:val="20"/>
+              </w:rPr>
+              <w:t/>
+            </w:r>
+            <w:r>
+              <w:rPr>
+                <w:sz w:val="20"/>
+                <w:szCs w:val="20"/>
+              </w:rPr>
+              <w:t> </w:t>
+            </w:r>
+            <w:r>
+              <w:rPr>
+                <w:rFonts w:ascii="Times New Roman" w:hAnsi="Times New Roman" w:cs="Times New Roman"/>
+                <w:sz w:val="20"/>
+                <w:szCs w:val="20"/>
+              </w:rPr>
+              <w:t xml:space="preserve">                                E-posta:</w:t>
+            </w:r>
+            <w:r>
+              <w:rPr>
+                <w:sz w:val="20"/>
+                <w:szCs w:val="20"/>
+              </w:rPr>
               <w:t xml:space="preserve"> </w:t>
             </w:r>
             <w:r>
@@ -918,46 +903,21 @@
                 <w:sz w:val="20"/>
                 <w:szCs w:val="20"/>
               </w:rPr>
-              <w:t>[[telefon</w:t>
-            </w:r>
-            <w:proofErr w:type="gramStart"/>
-            <w:r>
-              <w:rPr>
-                <w:sz w:val="20"/>
-                <w:szCs w:val="20"/>
-              </w:rPr>
-              <w:t>]] </w:t>
-            </w:r>
-            <w:r>
-              <w:rPr>
-                <w:rFonts w:ascii="Times New Roman" w:hAnsi="Times New Roman" w:cs="Times New Roman"/>
-                <w:sz w:val="20"/>
-                <w:szCs w:val="20"/>
-              </w:rPr>
-              <w:t xml:space="preserve">  </w:t>
-            </w:r>
-            <w:proofErr w:type="gramEnd"/>
-            <w:r>
-              <w:rPr>
-                <w:rFonts w:ascii="Times New Roman" w:hAnsi="Times New Roman" w:cs="Times New Roman"/>
-                <w:sz w:val="20"/>
-                <w:szCs w:val="20"/>
-              </w:rPr>
-              <w:t xml:space="preserve">                              E-posta:</w:t>
-            </w:r>
-            <w:r>
-              <w:rPr>
-                <w:sz w:val="20"/>
-                <w:szCs w:val="20"/>
-              </w:rPr>
-              <w:t xml:space="preserve"> </w:t>
-            </w:r>
-            <w:r>
-              <w:rPr>
-                <w:sz w:val="20"/>
-                <w:szCs w:val="20"/>
-              </w:rPr>
-              <w:t>[[eposta]]</w:t>
+              <w:t xml:space="preserve">ali@gmial.com</w:t>
+            </w:r>
+            <w:r>
+              <w:rPr>
+                <w:sz w:val="20"/>
+                <w:szCs w:val="20"/>
+              </w:rPr>
+              <w:t/>
+            </w:r>
+            <w:r>
+              <w:rPr>
+                <w:sz w:val="20"/>
+                <w:szCs w:val="20"/>
+              </w:rPr>
+              <w:t/>
             </w:r>
           </w:p>
         </w:tc>
@@ -1088,23 +1048,13 @@
                 <w:szCs w:val="20"/>
               </w:rPr>
             </w:pPr>
-            <w:proofErr w:type="gramStart"/>
-            <w:r>
-              <w:rPr>
-                <w:rFonts w:ascii="Times New Roman" w:hAnsi="Times New Roman" w:cs="Times New Roman"/>
-                <w:sz w:val="20"/>
-                <w:szCs w:val="20"/>
-              </w:rPr>
-              <w:t>…./….</w:t>
-            </w:r>
-            <w:proofErr w:type="gramEnd"/>
-            <w:r>
-              <w:rPr>
-                <w:rFonts w:ascii="Times New Roman" w:hAnsi="Times New Roman" w:cs="Times New Roman"/>
-                <w:sz w:val="20"/>
-                <w:szCs w:val="20"/>
-              </w:rPr>
-              <w:t>/20</w:t>
+            <w:r>
+              <w:rPr>
+                <w:rFonts w:ascii="Times New Roman" w:hAnsi="Times New Roman" w:cs="Times New Roman"/>
+                <w:sz w:val="20"/>
+                <w:szCs w:val="20"/>
+              </w:rPr>
+              <w:t>…./…./20</w:t>
             </w:r>
           </w:p>
         </w:tc>
@@ -1335,23 +1285,13 @@
                 <w:szCs w:val="20"/>
               </w:rPr>
             </w:pPr>
-            <w:proofErr w:type="gramStart"/>
-            <w:r>
-              <w:rPr>
-                <w:rFonts w:ascii="Times New Roman" w:hAnsi="Times New Roman" w:cs="Times New Roman"/>
-                <w:sz w:val="20"/>
-                <w:szCs w:val="20"/>
-              </w:rPr>
-              <w:t>…./….</w:t>
-            </w:r>
-            <w:proofErr w:type="gramEnd"/>
-            <w:r>
-              <w:rPr>
-                <w:rFonts w:ascii="Times New Roman" w:hAnsi="Times New Roman" w:cs="Times New Roman"/>
-                <w:sz w:val="20"/>
-                <w:szCs w:val="20"/>
-              </w:rPr>
-              <w:t>/20</w:t>
+            <w:r>
+              <w:rPr>
+                <w:rFonts w:ascii="Times New Roman" w:hAnsi="Times New Roman" w:cs="Times New Roman"/>
+                <w:sz w:val="20"/>
+                <w:szCs w:val="20"/>
+              </w:rPr>
+              <w:t>…./…./20</w:t>
             </w:r>
           </w:p>
         </w:tc>
@@ -1557,7 +1497,7 @@
                 <w:sz w:val="20"/>
                 <w:szCs w:val="20"/>
               </w:rPr>
-              <w:t>[[</w:t>
+              <w:t xml:space="preserve">142526524256</w:t>
             </w:r>
             <w:proofErr w:type="spellStart"/>
             <w:r>
@@ -1569,7 +1509,7 @@
                 <w:sz w:val="20"/>
                 <w:szCs w:val="20"/>
               </w:rPr>
-              <w:t>firmaVergiNo</w:t>
+              <w:t/>
             </w:r>
             <w:proofErr w:type="spellEnd"/>
             <w:r>
@@ -1581,7 +1521,7 @@
                 <w:sz w:val="20"/>
                 <w:szCs w:val="20"/>
               </w:rPr>
-              <w:t>]]</w:t>
+              <w:t/>
             </w:r>
           </w:p>
         </w:tc>
@@ -1683,7 +1623,6 @@
                 <w:szCs w:val="20"/>
               </w:rPr>
             </w:pPr>
-            <w:proofErr w:type="gramStart"/>
             <w:r>
               <w:rPr>
                 <w:rFonts w:ascii="Times New Roman" w:eastAsia="Arial Unicode MS" w:hAnsi="Times New Roman" w:cs="Times New Roman"/>
@@ -1693,8 +1632,9 @@
                 <w:sz w:val="20"/>
                 <w:szCs w:val="20"/>
               </w:rPr>
-              <w:t>[[</w:t>
-            </w:r>
+              <w:t xml:space="preserve">ist </w:t>
+            </w:r>
+            <w:proofErr w:type="spellStart"/>
             <w:r>
               <w:rPr>
                 <w:rFonts w:ascii="Times New Roman" w:eastAsia="Arial Unicode MS" w:hAnsi="Times New Roman" w:cs="Times New Roman"/>
@@ -1704,9 +1644,9 @@
                 <w:sz w:val="20"/>
                 <w:szCs w:val="20"/>
               </w:rPr>
-              <w:t> </w:t>
-            </w:r>
-            <w:proofErr w:type="spellStart"/>
+              <w:t/>
+            </w:r>
+            <w:proofErr w:type="spellEnd"/>
             <w:r>
               <w:rPr>
                 <w:rFonts w:ascii="Times New Roman" w:eastAsia="Arial Unicode MS" w:hAnsi="Times New Roman" w:cs="Times New Roman"/>
@@ -1716,20 +1656,7 @@
                 <w:sz w:val="20"/>
                 <w:szCs w:val="20"/>
               </w:rPr>
-              <w:t>vergiDairesi</w:t>
-            </w:r>
-            <w:proofErr w:type="spellEnd"/>
-            <w:proofErr w:type="gramEnd"/>
-            <w:r>
-              <w:rPr>
-                <w:rFonts w:ascii="Times New Roman" w:eastAsia="Arial Unicode MS" w:hAnsi="Times New Roman" w:cs="Times New Roman"/>
-                <w:bCs/>
-                <w:color w:val="000000"/>
-                <w:spacing w:val="-3"/>
-                <w:sz w:val="20"/>
-                <w:szCs w:val="20"/>
-              </w:rPr>
-              <w:t>]]</w:t>
+              <w:t/>
             </w:r>
           </w:p>
         </w:tc>
@@ -1851,7 +1778,7 @@
                 <w:sz w:val="20"/>
                 <w:szCs w:val="20"/>
               </w:rPr>
-              <w:t>[[</w:t>
+              <w:t xml:space="preserve">akakaka</w:t>
             </w:r>
             <w:proofErr w:type="spellStart"/>
             <w:r>
@@ -1863,7 +1790,7 @@
                 <w:sz w:val="20"/>
                 <w:szCs w:val="20"/>
               </w:rPr>
-              <w:t>firmaAdi</w:t>
+              <w:t/>
             </w:r>
             <w:proofErr w:type="spellEnd"/>
             <w:r>
@@ -1875,7 +1802,7 @@
                 <w:sz w:val="20"/>
                 <w:szCs w:val="20"/>
               </w:rPr>
-              <w:t>]]</w:t>
+              <w:t/>
             </w:r>
           </w:p>
         </w:tc>
@@ -2002,7 +1929,7 @@
                 <w:sz w:val="20"/>
                 <w:szCs w:val="20"/>
               </w:rPr>
-              <w:t>[[</w:t>
+              <w:t xml:space="preserve">5</w:t>
             </w:r>
             <w:proofErr w:type="spellStart"/>
             <w:r>
@@ -2014,7 +1941,7 @@
                 <w:sz w:val="20"/>
                 <w:szCs w:val="20"/>
               </w:rPr>
-              <w:t>calisanSayisi</w:t>
+              <w:t/>
             </w:r>
             <w:proofErr w:type="spellEnd"/>
             <w:r>
@@ -2026,7 +1953,7 @@
                 <w:sz w:val="20"/>
                 <w:szCs w:val="20"/>
               </w:rPr>
-              <w:t>]]</w:t>
+              <w:t/>
             </w:r>
           </w:p>
         </w:tc>
@@ -2134,7 +2061,7 @@
                 <w:sz w:val="20"/>
                 <w:szCs w:val="20"/>
               </w:rPr>
-              <w:t>[[</w:t>
+              <w:t xml:space="preserve">5556662323</w:t>
             </w:r>
             <w:proofErr w:type="spellStart"/>
             <w:r>
@@ -2146,7 +2073,7 @@
                 <w:sz w:val="20"/>
                 <w:szCs w:val="20"/>
               </w:rPr>
-              <w:t>firmaTelefon</w:t>
+              <w:t/>
             </w:r>
             <w:proofErr w:type="spellEnd"/>
             <w:r>
@@ -2158,7 +2085,7 @@
                 <w:sz w:val="20"/>
                 <w:szCs w:val="20"/>
               </w:rPr>
-              <w:t>]]</w:t>
+              <w:t/>
             </w:r>
           </w:p>
         </w:tc>
@@ -2280,7 +2207,7 @@
                 <w:sz w:val="20"/>
                 <w:szCs w:val="20"/>
               </w:rPr>
-              <w:t>[[</w:t>
+              <w:t xml:space="preserve">aldksdkşskdşa</w:t>
             </w:r>
             <w:proofErr w:type="spellStart"/>
             <w:r>
@@ -2292,7 +2219,7 @@
                 <w:sz w:val="20"/>
                 <w:szCs w:val="20"/>
               </w:rPr>
-              <w:t>firmaAdres</w:t>
+              <w:t/>
             </w:r>
             <w:proofErr w:type="spellEnd"/>
             <w:r>
@@ -2304,7 +2231,7 @@
                 <w:sz w:val="20"/>
                 <w:szCs w:val="20"/>
               </w:rPr>
-              <w:t>]]</w:t>
+              <w:t/>
             </w:r>
           </w:p>
         </w:tc>
@@ -2412,7 +2339,7 @@
                 <w:sz w:val="20"/>
                 <w:szCs w:val="20"/>
               </w:rPr>
-              <w:t>[[</w:t>
+              <w:t xml:space="preserve">aknank</w:t>
             </w:r>
             <w:proofErr w:type="spellStart"/>
             <w:r>
@@ -2424,7 +2351,7 @@
                 <w:sz w:val="20"/>
                 <w:szCs w:val="20"/>
               </w:rPr>
-              <w:t>firmaBanka</w:t>
+              <w:t/>
             </w:r>
             <w:proofErr w:type="spellEnd"/>
             <w:r>
@@ -2436,7 +2363,7 @@
                 <w:sz w:val="20"/>
                 <w:szCs w:val="20"/>
               </w:rPr>
-              <w:t>]]</w:t>
+              <w:t/>
             </w:r>
           </w:p>
         </w:tc>
@@ -2544,7 +2471,7 @@
                 <w:sz w:val="20"/>
                 <w:szCs w:val="20"/>
               </w:rPr>
-              <w:t>[[</w:t>
+              <w:t xml:space="preserve">tr6464654646644</w:t>
             </w:r>
             <w:proofErr w:type="spellStart"/>
             <w:r>
@@ -2556,7 +2483,7 @@
                 <w:sz w:val="20"/>
                 <w:szCs w:val="20"/>
               </w:rPr>
-              <w:t>firmaIBAN</w:t>
+              <w:t/>
             </w:r>
             <w:proofErr w:type="spellEnd"/>
             <w:r>
@@ -2568,7 +2495,7 @@
                 <w:sz w:val="20"/>
                 <w:szCs w:val="20"/>
               </w:rPr>
-              <w:t>]]</w:t>
+              <w:t/>
             </w:r>
           </w:p>
         </w:tc>
@@ -2687,7 +2614,7 @@
                 <w:sz w:val="20"/>
                 <w:szCs w:val="20"/>
               </w:rPr>
-              <w:t>[[</w:t>
+              <w:t xml:space="preserve">3000</w:t>
             </w:r>
             <w:proofErr w:type="spellStart"/>
             <w:r>
@@ -2699,7 +2626,7 @@
                 <w:sz w:val="20"/>
                 <w:szCs w:val="20"/>
               </w:rPr>
-              <w:t>stajUcreti</w:t>
+              <w:t/>
             </w:r>
             <w:proofErr w:type="spellEnd"/>
             <w:r>
@@ -2711,7 +2638,7 @@
                 <w:sz w:val="20"/>
                 <w:szCs w:val="20"/>
               </w:rPr>
-              <w:t xml:space="preserve">]] </w:t>
+              <w:t xml:space="preserve"> </w:t>
             </w:r>
             <w:r>
               <w:rPr>
@@ -2843,29 +2770,16 @@
               </w:rPr>
               <w:t xml:space="preserve">    </w:t>
             </w:r>
-            <w:proofErr w:type="gramStart"/>
-            <w:r>
-              <w:rPr>
-                <w:rFonts w:ascii="Times New Roman" w:eastAsia="Arial Unicode MS" w:hAnsi="Times New Roman" w:cs="Times New Roman"/>
-                <w:b/>
-                <w:color w:val="000000"/>
-                <w:spacing w:val="-3"/>
-                <w:sz w:val="20"/>
-                <w:szCs w:val="20"/>
-              </w:rPr>
-              <w:t>…./….</w:t>
-            </w:r>
-            <w:proofErr w:type="gramEnd"/>
-            <w:r>
-              <w:rPr>
-                <w:rFonts w:ascii="Times New Roman" w:eastAsia="Arial Unicode MS" w:hAnsi="Times New Roman" w:cs="Times New Roman"/>
-                <w:b/>
-                <w:color w:val="000000"/>
-                <w:spacing w:val="-3"/>
-                <w:sz w:val="20"/>
-                <w:szCs w:val="20"/>
-              </w:rPr>
-              <w:t>/20</w:t>
+            <w:r>
+              <w:rPr>
+                <w:rFonts w:ascii="Times New Roman" w:eastAsia="Arial Unicode MS" w:hAnsi="Times New Roman" w:cs="Times New Roman"/>
+                <w:b/>
+                <w:color w:val="000000"/>
+                <w:spacing w:val="-3"/>
+                <w:sz w:val="20"/>
+                <w:szCs w:val="20"/>
+              </w:rPr>
+              <w:t>…./…./20</w:t>
             </w:r>
             <w:r>
               <w:rPr>
@@ -3239,7 +3153,6 @@
                 <w:szCs w:val="24"/>
               </w:rPr>
             </w:pPr>
-            <w:proofErr w:type="gramStart"/>
             <w:r>
               <w:rPr>
                 <w:rFonts w:ascii="Times New Roman" w:eastAsia="Arial Unicode MS" w:hAnsi="Times New Roman" w:cs="Times New Roman"/>
@@ -3250,7 +3163,6 @@
               </w:rPr>
               <w:t>…..</w:t>
             </w:r>
-            <w:proofErr w:type="gramEnd"/>
             <w:r>
               <w:rPr>
                 <w:rFonts w:ascii="Times New Roman" w:eastAsia="Arial Unicode MS" w:hAnsi="Times New Roman" w:cs="Times New Roman"/>
@@ -3259,9 +3171,8 @@
                 <w:sz w:val="24"/>
                 <w:szCs w:val="24"/>
               </w:rPr>
-              <w:t xml:space="preserve">/    / </w:t>
-            </w:r>
-            <w:proofErr w:type="gramStart"/>
+              <w:t>/    / 20</w:t>
+            </w:r>
             <w:r>
               <w:rPr>
                 <w:rFonts w:ascii="Times New Roman" w:eastAsia="Arial Unicode MS" w:hAnsi="Times New Roman" w:cs="Times New Roman"/>
@@ -3270,19 +3181,8 @@
                 <w:sz w:val="24"/>
                 <w:szCs w:val="24"/>
               </w:rPr>
-              <w:t>20</w:t>
-            </w:r>
-            <w:r>
-              <w:rPr>
-                <w:rFonts w:ascii="Times New Roman" w:eastAsia="Arial Unicode MS" w:hAnsi="Times New Roman" w:cs="Times New Roman"/>
-                <w:b/>
-                <w:color w:val="000000"/>
-                <w:sz w:val="24"/>
-                <w:szCs w:val="24"/>
-              </w:rPr>
               <w:t>….</w:t>
             </w:r>
-            <w:proofErr w:type="gramEnd"/>
             <w:r>
               <w:rPr>
                 <w:rFonts w:ascii="Times New Roman" w:eastAsia="Arial Unicode MS" w:hAnsi="Times New Roman" w:cs="Times New Roman"/>
@@ -4112,6 +4012,7 @@
   <w:style w:type="character" w:default="1" w:styleId="VarsaylanParagrafYazTipi">
     <w:name w:val="Default Paragraph Font"/>
     <w:uiPriority w:val="1"/>
+    <w:semiHidden/>
     <w:unhideWhenUsed/>
   </w:style>
   <w:style w:type="table" w:default="1" w:styleId="NormalTablo">

</xml_diff>